<commit_message>
updated the script for data analysis
</commit_message>
<xml_diff>
--- a/scriptForDataAnalysis.docx
+++ b/scriptForDataAnalysis.docx
@@ -3279,33 +3279,22 @@
     </w:p>
     <w:p>
       <w:pPr>
-        <w:pStyle w:val="Heading2"/>
-      </w:pPr>
-      <w:bookmarkStart w:id="33" w:name="why-political-stability-matters-simple-correlations-between-political-stability-and-other-variables"/>
-      <w:r>
-        <w:t xml:space="preserve">Why Political Stability Matters: Simple Correlations Between Political Stability and Other Variables</w:t>
-      </w:r>
-      <w:bookmarkEnd w:id="33"/>
-    </w:p>
-    <w:p>
-      <w:pPr>
-        <w:pStyle w:val="Heading3"/>
-      </w:pPr>
-      <w:bookmarkStart w:id="34" w:name="political-stability-and-economic-performance"/>
-      <w:r>
-        <w:t xml:space="preserve">Political Stability and Economic Performance</w:t>
-      </w:r>
-      <w:bookmarkEnd w:id="34"/>
-    </w:p>
-    <w:p>
-      <w:pPr>
         <w:pStyle w:val="SourceCode"/>
       </w:pPr>
       <w:r>
         <w:rPr>
-          <w:rStyle w:val="NormalTok"/>
-        </w:rPr>
-        <w:t xml:space="preserve">WGIdevIneqPovDF &lt;-</w:t>
+          <w:rStyle w:val="CommentTok"/>
+        </w:rPr>
+        <w:t xml:space="preserve"># plotting the trend of political stability of the world using ggplot</w:t>
+      </w:r>
+      <w:r>
+        <w:br w:type="textWrapping"/>
+      </w:r>
+      <w:r>
+        <w:rPr>
+          <w:rStyle w:val="NormalTok"/>
+        </w:rPr>
+        <w:t xml:space="preserve">stabilityAnAv &lt;-</w:t>
       </w:r>
       <w:r>
         <w:rPr>
@@ -3315,9 +3304,57 @@
       </w:r>
       <w:r>
         <w:rPr>
-          <w:rStyle w:val="KeywordTok"/>
-        </w:rPr>
-        <w:t xml:space="preserve">read.csv</w:t>
+          <w:rStyle w:val="NormalTok"/>
+        </w:rPr>
+        <w:t xml:space="preserve">WGIbyCountryAndRegion </w:t>
+      </w:r>
+      <w:r>
+        <w:rPr>
+          <w:rStyle w:val="OperatorTok"/>
+        </w:rPr>
+        <w:t xml:space="preserve">%&gt;%</w:t>
+      </w:r>
+      <w:r>
+        <w:br w:type="textWrapping"/>
+      </w:r>
+      <w:r>
+        <w:rPr>
+          <w:rStyle w:val="StringTok"/>
+        </w:rPr>
+        <w:t xml:space="preserve">  </w:t>
+      </w:r>
+      <w:r>
+        <w:rPr>
+          <w:rStyle w:val="KeywordTok"/>
+        </w:rPr>
+        <w:t xml:space="preserve">group_by</w:t>
+      </w:r>
+      <w:r>
+        <w:rPr>
+          <w:rStyle w:val="NormalTok"/>
+        </w:rPr>
+        <w:t xml:space="preserve">(date) </w:t>
+      </w:r>
+      <w:r>
+        <w:rPr>
+          <w:rStyle w:val="OperatorTok"/>
+        </w:rPr>
+        <w:t xml:space="preserve">%&gt;%</w:t>
+      </w:r>
+      <w:r>
+        <w:br w:type="textWrapping"/>
+      </w:r>
+      <w:r>
+        <w:rPr>
+          <w:rStyle w:val="StringTok"/>
+        </w:rPr>
+        <w:t xml:space="preserve">  </w:t>
+      </w:r>
+      <w:r>
+        <w:rPr>
+          <w:rStyle w:val="KeywordTok"/>
+        </w:rPr>
+        <w:t xml:space="preserve">summarise</w:t>
       </w:r>
       <w:r>
         <w:rPr>
@@ -3327,93 +3364,228 @@
       </w:r>
       <w:r>
         <w:rPr>
+          <w:rStyle w:val="DataTypeTok"/>
+        </w:rPr>
+        <w:t xml:space="preserve">stabilityAnnualAverage =</w:t>
+      </w:r>
+      <w:r>
+        <w:rPr>
+          <w:rStyle w:val="NormalTok"/>
+        </w:rPr>
+        <w:t xml:space="preserve"> </w:t>
+      </w:r>
+      <w:r>
+        <w:rPr>
+          <w:rStyle w:val="KeywordTok"/>
+        </w:rPr>
+        <w:t xml:space="preserve">mean</w:t>
+      </w:r>
+      <w:r>
+        <w:rPr>
+          <w:rStyle w:val="NormalTok"/>
+        </w:rPr>
+        <w:t xml:space="preserve">(stability))</w:t>
+      </w:r>
+      <w:r>
+        <w:br w:type="textWrapping"/>
+      </w:r>
+      <w:r>
+        <w:rPr>
+          <w:rStyle w:val="NormalTok"/>
+        </w:rPr>
+        <w:t xml:space="preserve">            </w:t>
+      </w:r>
+      <w:r>
+        <w:br w:type="textWrapping"/>
+      </w:r>
+      <w:r>
+        <w:rPr>
+          <w:rStyle w:val="KeywordTok"/>
+        </w:rPr>
+        <w:t xml:space="preserve">ggplot</w:t>
+      </w:r>
+      <w:r>
+        <w:rPr>
+          <w:rStyle w:val="NormalTok"/>
+        </w:rPr>
+        <w:t xml:space="preserve">(stabilityAnAv, </w:t>
+      </w:r>
+      <w:r>
+        <w:rPr>
+          <w:rStyle w:val="KeywordTok"/>
+        </w:rPr>
+        <w:t xml:space="preserve">aes</w:t>
+      </w:r>
+      <w:r>
+        <w:rPr>
+          <w:rStyle w:val="NormalTok"/>
+        </w:rPr>
+        <w:t xml:space="preserve">(</w:t>
+      </w:r>
+      <w:r>
+        <w:rPr>
+          <w:rStyle w:val="DataTypeTok"/>
+        </w:rPr>
+        <w:t xml:space="preserve">x =</w:t>
+      </w:r>
+      <w:r>
+        <w:rPr>
+          <w:rStyle w:val="NormalTok"/>
+        </w:rPr>
+        <w:t xml:space="preserve"> date, </w:t>
+      </w:r>
+      <w:r>
+        <w:rPr>
+          <w:rStyle w:val="DataTypeTok"/>
+        </w:rPr>
+        <w:t xml:space="preserve">y =</w:t>
+      </w:r>
+      <w:r>
+        <w:rPr>
+          <w:rStyle w:val="NormalTok"/>
+        </w:rPr>
+        <w:t xml:space="preserve"> stabilityAnnualAverage)) </w:t>
+      </w:r>
+      <w:r>
+        <w:rPr>
+          <w:rStyle w:val="OperatorTok"/>
+        </w:rPr>
+        <w:t xml:space="preserve">+</w:t>
+      </w:r>
+      <w:r>
+        <w:br w:type="textWrapping"/>
+      </w:r>
+      <w:r>
+        <w:rPr>
           <w:rStyle w:val="StringTok"/>
         </w:rPr>
-        <w:t xml:space="preserve">"WGIdevIneqPovDF.csv"</w:t>
+        <w:t xml:space="preserve">  </w:t>
+      </w:r>
+      <w:r>
+        <w:rPr>
+          <w:rStyle w:val="KeywordTok"/>
+        </w:rPr>
+        <w:t xml:space="preserve">geom_line</w:t>
+      </w:r>
+      <w:r>
+        <w:rPr>
+          <w:rStyle w:val="NormalTok"/>
+        </w:rPr>
+        <w:t xml:space="preserve">() </w:t>
+      </w:r>
+      <w:r>
+        <w:rPr>
+          <w:rStyle w:val="OperatorTok"/>
+        </w:rPr>
+        <w:t xml:space="preserve">+</w:t>
+      </w:r>
+      <w:r>
+        <w:br w:type="textWrapping"/>
+      </w:r>
+      <w:r>
+        <w:rPr>
+          <w:rStyle w:val="StringTok"/>
+        </w:rPr>
+        <w:t xml:space="preserve">  </w:t>
+      </w:r>
+      <w:r>
+        <w:rPr>
+          <w:rStyle w:val="KeywordTok"/>
+        </w:rPr>
+        <w:t xml:space="preserve">xlim</w:t>
+      </w:r>
+      <w:r>
+        <w:rPr>
+          <w:rStyle w:val="NormalTok"/>
+        </w:rPr>
+        <w:t xml:space="preserve">(</w:t>
+      </w:r>
+      <w:r>
+        <w:rPr>
+          <w:rStyle w:val="DecValTok"/>
+        </w:rPr>
+        <w:t xml:space="preserve">1995</w:t>
+      </w:r>
+      <w:r>
+        <w:rPr>
+          <w:rStyle w:val="NormalTok"/>
+        </w:rPr>
+        <w:t xml:space="preserve">, </w:t>
+      </w:r>
+      <w:r>
+        <w:rPr>
+          <w:rStyle w:val="DecValTok"/>
+        </w:rPr>
+        <w:t xml:space="preserve">2016</w:t>
+      </w:r>
+      <w:r>
+        <w:rPr>
+          <w:rStyle w:val="NormalTok"/>
+        </w:rPr>
+        <w:t xml:space="preserve">) </w:t>
+      </w:r>
+      <w:r>
+        <w:rPr>
+          <w:rStyle w:val="OperatorTok"/>
+        </w:rPr>
+        <w:t xml:space="preserve">+</w:t>
+      </w:r>
+      <w:r>
+        <w:rPr>
+          <w:rStyle w:val="StringTok"/>
+        </w:rPr>
+        <w:t xml:space="preserve"> </w:t>
+      </w:r>
+      <w:r>
+        <w:br w:type="textWrapping"/>
+      </w:r>
+      <w:r>
+        <w:rPr>
+          <w:rStyle w:val="StringTok"/>
+        </w:rPr>
+        <w:t xml:space="preserve">  </w:t>
+      </w:r>
+      <w:r>
+        <w:rPr>
+          <w:rStyle w:val="KeywordTok"/>
+        </w:rPr>
+        <w:t xml:space="preserve">ylim</w:t>
+      </w:r>
+      <w:r>
+        <w:rPr>
+          <w:rStyle w:val="NormalTok"/>
+        </w:rPr>
+        <w:t xml:space="preserve">(</w:t>
+      </w:r>
+      <w:r>
+        <w:rPr>
+          <w:rStyle w:val="OperatorTok"/>
+        </w:rPr>
+        <w:t xml:space="preserve">-</w:t>
+      </w:r>
+      <w:r>
+        <w:rPr>
+          <w:rStyle w:val="FloatTok"/>
+        </w:rPr>
+        <w:t xml:space="preserve">0.5</w:t>
+      </w:r>
+      <w:r>
+        <w:rPr>
+          <w:rStyle w:val="NormalTok"/>
+        </w:rPr>
+        <w:t xml:space="preserve">, </w:t>
+      </w:r>
+      <w:r>
+        <w:rPr>
+          <w:rStyle w:val="FloatTok"/>
+        </w:rPr>
+        <w:t xml:space="preserve">.5</w:t>
       </w:r>
       <w:r>
         <w:rPr>
           <w:rStyle w:val="NormalTok"/>
         </w:rPr>
         <w:t xml:space="preserve">)</w:t>
-      </w:r>
-      <w:r>
-        <w:br w:type="textWrapping"/>
-      </w:r>
-      <w:r>
-        <w:rPr>
-          <w:rStyle w:val="NormalTok"/>
-        </w:rPr>
-        <w:t xml:space="preserve">WGIdevIneqPovDF &lt;-</w:t>
-      </w:r>
-      <w:r>
-        <w:rPr>
-          <w:rStyle w:val="StringTok"/>
-        </w:rPr>
-        <w:t xml:space="preserve"> </w:t>
-      </w:r>
-      <w:r>
-        <w:rPr>
-          <w:rStyle w:val="KeywordTok"/>
-        </w:rPr>
-        <w:t xml:space="preserve">tbl_df</w:t>
-      </w:r>
-      <w:r>
-        <w:rPr>
-          <w:rStyle w:val="NormalTok"/>
-        </w:rPr>
-        <w:t xml:space="preserve">(WGIdevIneqPovDF)</w:t>
-      </w:r>
-      <w:r>
-        <w:br w:type="textWrapping"/>
-      </w:r>
-      <w:r>
-        <w:br w:type="textWrapping"/>
-      </w:r>
-      <w:r>
-        <w:rPr>
-          <w:rStyle w:val="CommentTok"/>
-        </w:rPr>
-        <w:t xml:space="preserve"># scaterplot of political stability and GDP annual growth</w:t>
-      </w:r>
-      <w:r>
-        <w:br w:type="textWrapping"/>
-      </w:r>
-      <w:r>
-        <w:rPr>
-          <w:rStyle w:val="KeywordTok"/>
-        </w:rPr>
-        <w:t xml:space="preserve">plot</w:t>
-      </w:r>
-      <w:r>
-        <w:rPr>
-          <w:rStyle w:val="NormalTok"/>
-        </w:rPr>
-        <w:t xml:space="preserve">(WGIdevIneqPovDF</w:t>
-      </w:r>
-      <w:r>
-        <w:rPr>
-          <w:rStyle w:val="OperatorTok"/>
-        </w:rPr>
-        <w:t xml:space="preserve">$</w:t>
-      </w:r>
-      <w:r>
-        <w:rPr>
-          <w:rStyle w:val="NormalTok"/>
-        </w:rPr>
-        <w:t xml:space="preserve">stability, WGIdevIneqPovDF</w:t>
-      </w:r>
-      <w:r>
-        <w:rPr>
-          <w:rStyle w:val="OperatorTok"/>
-        </w:rPr>
-        <w:t xml:space="preserve">$</w:t>
-      </w:r>
-      <w:r>
-        <w:rPr>
-          <w:rStyle w:val="NormalTok"/>
-        </w:rPr>
-        <w:t xml:space="preserve">GDPannualGrowthRate)</w:t>
       </w:r>
     </w:p>
     <w:p>
@@ -3436,7 +3608,7 @@
                     </pic:cNvPicPr>
                   </pic:nvPicPr>
                   <pic:blipFill>
-                    <a:blip r:embed="rId35"/>
+                    <a:blip r:embed="rId33"/>
                     <a:stretch>
                       <a:fillRect/>
                     </a:stretch>
@@ -3471,49 +3643,250 @@
         <w:rPr>
           <w:rStyle w:val="CommentTok"/>
         </w:rPr>
-        <w:t xml:space="preserve"># scaterplot of political stability and GNI per capita</w:t>
-      </w:r>
-      <w:r>
-        <w:br w:type="textWrapping"/>
-      </w:r>
-      <w:r>
-        <w:br w:type="textWrapping"/>
-      </w:r>
-      <w:r>
-        <w:rPr>
-          <w:rStyle w:val="KeywordTok"/>
-        </w:rPr>
-        <w:t xml:space="preserve">plot</w:t>
-      </w:r>
-      <w:r>
-        <w:rPr>
-          <w:rStyle w:val="NormalTok"/>
-        </w:rPr>
-        <w:t xml:space="preserve">(WGIdevIneqPovDF</w:t>
+        <w:t xml:space="preserve"># plotting the trend of political stability by region using ggplot</w:t>
+      </w:r>
+      <w:r>
+        <w:br w:type="textWrapping"/>
+      </w:r>
+      <w:r>
+        <w:rPr>
+          <w:rStyle w:val="NormalTok"/>
+        </w:rPr>
+        <w:t xml:space="preserve">stabilityTrendByRegion &lt;-</w:t>
+      </w:r>
+      <w:r>
+        <w:rPr>
+          <w:rStyle w:val="StringTok"/>
+        </w:rPr>
+        <w:t xml:space="preserve"> </w:t>
+      </w:r>
+      <w:r>
+        <w:rPr>
+          <w:rStyle w:val="NormalTok"/>
+        </w:rPr>
+        <w:t xml:space="preserve">WGIbyCountryAndRegion </w:t>
       </w:r>
       <w:r>
         <w:rPr>
           <w:rStyle w:val="OperatorTok"/>
         </w:rPr>
-        <w:t xml:space="preserve">$</w:t>
-      </w:r>
-      <w:r>
-        <w:rPr>
-          <w:rStyle w:val="NormalTok"/>
-        </w:rPr>
-        <w:t xml:space="preserve">stability, WGIdevIneqPovDF</w:t>
+        <w:t xml:space="preserve">%&gt;%</w:t>
+      </w:r>
+      <w:r>
+        <w:br w:type="textWrapping"/>
+      </w:r>
+      <w:r>
+        <w:rPr>
+          <w:rStyle w:val="StringTok"/>
+        </w:rPr>
+        <w:t xml:space="preserve">  </w:t>
+      </w:r>
+      <w:r>
+        <w:rPr>
+          <w:rStyle w:val="KeywordTok"/>
+        </w:rPr>
+        <w:t xml:space="preserve">group_by</w:t>
+      </w:r>
+      <w:r>
+        <w:rPr>
+          <w:rStyle w:val="NormalTok"/>
+        </w:rPr>
+        <w:t xml:space="preserve">(region, date) </w:t>
       </w:r>
       <w:r>
         <w:rPr>
           <w:rStyle w:val="OperatorTok"/>
         </w:rPr>
-        <w:t xml:space="preserve">$</w:t>
-      </w:r>
-      <w:r>
-        <w:rPr>
-          <w:rStyle w:val="NormalTok"/>
-        </w:rPr>
-        <w:t xml:space="preserve">GNIperCapita)</w:t>
+        <w:t xml:space="preserve">%&gt;%</w:t>
+      </w:r>
+      <w:r>
+        <w:br w:type="textWrapping"/>
+      </w:r>
+      <w:r>
+        <w:rPr>
+          <w:rStyle w:val="StringTok"/>
+        </w:rPr>
+        <w:t xml:space="preserve">  </w:t>
+      </w:r>
+      <w:r>
+        <w:rPr>
+          <w:rStyle w:val="KeywordTok"/>
+        </w:rPr>
+        <w:t xml:space="preserve">summarise</w:t>
+      </w:r>
+      <w:r>
+        <w:rPr>
+          <w:rStyle w:val="NormalTok"/>
+        </w:rPr>
+        <w:t xml:space="preserve">(</w:t>
+      </w:r>
+      <w:r>
+        <w:rPr>
+          <w:rStyle w:val="DataTypeTok"/>
+        </w:rPr>
+        <w:t xml:space="preserve">stabilityTrend =</w:t>
+      </w:r>
+      <w:r>
+        <w:rPr>
+          <w:rStyle w:val="NormalTok"/>
+        </w:rPr>
+        <w:t xml:space="preserve"> </w:t>
+      </w:r>
+      <w:r>
+        <w:rPr>
+          <w:rStyle w:val="KeywordTok"/>
+        </w:rPr>
+        <w:t xml:space="preserve">mean</w:t>
+      </w:r>
+      <w:r>
+        <w:rPr>
+          <w:rStyle w:val="NormalTok"/>
+        </w:rPr>
+        <w:t xml:space="preserve">(stability))</w:t>
+      </w:r>
+      <w:r>
+        <w:br w:type="textWrapping"/>
+      </w:r>
+      <w:r>
+        <w:rPr>
+          <w:rStyle w:val="NormalTok"/>
+        </w:rPr>
+        <w:t xml:space="preserve">            </w:t>
+      </w:r>
+      <w:r>
+        <w:br w:type="textWrapping"/>
+      </w:r>
+      <w:r>
+        <w:rPr>
+          <w:rStyle w:val="KeywordTok"/>
+        </w:rPr>
+        <w:t xml:space="preserve">ggplot</w:t>
+      </w:r>
+      <w:r>
+        <w:rPr>
+          <w:rStyle w:val="NormalTok"/>
+        </w:rPr>
+        <w:t xml:space="preserve">(stabilityTrendByRegion, </w:t>
+      </w:r>
+      <w:r>
+        <w:rPr>
+          <w:rStyle w:val="KeywordTok"/>
+        </w:rPr>
+        <w:t xml:space="preserve">aes</w:t>
+      </w:r>
+      <w:r>
+        <w:rPr>
+          <w:rStyle w:val="NormalTok"/>
+        </w:rPr>
+        <w:t xml:space="preserve">(</w:t>
+      </w:r>
+      <w:r>
+        <w:rPr>
+          <w:rStyle w:val="DataTypeTok"/>
+        </w:rPr>
+        <w:t xml:space="preserve">x =</w:t>
+      </w:r>
+      <w:r>
+        <w:rPr>
+          <w:rStyle w:val="NormalTok"/>
+        </w:rPr>
+        <w:t xml:space="preserve"> date, </w:t>
+      </w:r>
+      <w:r>
+        <w:rPr>
+          <w:rStyle w:val="DataTypeTok"/>
+        </w:rPr>
+        <w:t xml:space="preserve">y =</w:t>
+      </w:r>
+      <w:r>
+        <w:rPr>
+          <w:rStyle w:val="NormalTok"/>
+        </w:rPr>
+        <w:t xml:space="preserve"> stabilityTrend, </w:t>
+      </w:r>
+      <w:r>
+        <w:rPr>
+          <w:rStyle w:val="DataTypeTok"/>
+        </w:rPr>
+        <w:t xml:space="preserve">color =</w:t>
+      </w:r>
+      <w:r>
+        <w:rPr>
+          <w:rStyle w:val="NormalTok"/>
+        </w:rPr>
+        <w:t xml:space="preserve"> region)) </w:t>
+      </w:r>
+      <w:r>
+        <w:rPr>
+          <w:rStyle w:val="OperatorTok"/>
+        </w:rPr>
+        <w:t xml:space="preserve">+</w:t>
+      </w:r>
+      <w:r>
+        <w:br w:type="textWrapping"/>
+      </w:r>
+      <w:r>
+        <w:rPr>
+          <w:rStyle w:val="StringTok"/>
+        </w:rPr>
+        <w:t xml:space="preserve">  </w:t>
+      </w:r>
+      <w:r>
+        <w:rPr>
+          <w:rStyle w:val="KeywordTok"/>
+        </w:rPr>
+        <w:t xml:space="preserve">geom_line</w:t>
+      </w:r>
+      <w:r>
+        <w:rPr>
+          <w:rStyle w:val="NormalTok"/>
+        </w:rPr>
+        <w:t xml:space="preserve">() </w:t>
+      </w:r>
+      <w:r>
+        <w:rPr>
+          <w:rStyle w:val="OperatorTok"/>
+        </w:rPr>
+        <w:t xml:space="preserve">+</w:t>
+      </w:r>
+      <w:r>
+        <w:br w:type="textWrapping"/>
+      </w:r>
+      <w:r>
+        <w:rPr>
+          <w:rStyle w:val="StringTok"/>
+        </w:rPr>
+        <w:t xml:space="preserve">  </w:t>
+      </w:r>
+      <w:r>
+        <w:rPr>
+          <w:rStyle w:val="KeywordTok"/>
+        </w:rPr>
+        <w:t xml:space="preserve">geom_hline</w:t>
+      </w:r>
+      <w:r>
+        <w:rPr>
+          <w:rStyle w:val="NormalTok"/>
+        </w:rPr>
+        <w:t xml:space="preserve">(</w:t>
+      </w:r>
+      <w:r>
+        <w:rPr>
+          <w:rStyle w:val="DataTypeTok"/>
+        </w:rPr>
+        <w:t xml:space="preserve">yintercept=</w:t>
+      </w:r>
+      <w:r>
+        <w:rPr>
+          <w:rStyle w:val="DecValTok"/>
+        </w:rPr>
+        <w:t xml:space="preserve">0</w:t>
+      </w:r>
+      <w:r>
+        <w:rPr>
+          <w:rStyle w:val="NormalTok"/>
+        </w:rPr>
+        <w:t xml:space="preserve">) </w:t>
       </w:r>
     </w:p>
     <w:p>
@@ -3536,7 +3909,1040 @@
                     </pic:cNvPicPr>
                   </pic:nvPicPr>
                   <pic:blipFill>
-                    <a:blip r:embed="rId36"/>
+                    <a:blip r:embed="rId34"/>
+                    <a:stretch>
+                      <a:fillRect/>
+                    </a:stretch>
+                  </pic:blipFill>
+                  <pic:spPr bwMode="auto">
+                    <a:xfrm>
+                      <a:off x="0" y="0"/>
+                      <a:ext cx="4620126" cy="3696101"/>
+                    </a:xfrm>
+                    <a:prstGeom prst="rect">
+                      <a:avLst/>
+                    </a:prstGeom>
+                    <a:noFill/>
+                    <a:ln w="9525">
+                      <a:noFill/>
+                      <a:headEnd/>
+                      <a:tailEnd/>
+                    </a:ln>
+                  </pic:spPr>
+                </pic:pic>
+              </a:graphicData>
+            </a:graphic>
+          </wp:inline>
+        </w:drawing>
+      </w:r>
+    </w:p>
+    <w:p>
+      <w:pPr>
+        <w:pStyle w:val="Heading2"/>
+      </w:pPr>
+      <w:bookmarkStart w:id="35" w:name="why-political-stability-matters-simple-correlations-between-political-stability-and-other-variables"/>
+      <w:r>
+        <w:t xml:space="preserve">Why Political Stability Matters: Simple Correlations Between Political Stability and Other Variables</w:t>
+      </w:r>
+      <w:bookmarkEnd w:id="35"/>
+    </w:p>
+    <w:p>
+      <w:pPr>
+        <w:pStyle w:val="Heading3"/>
+      </w:pPr>
+      <w:bookmarkStart w:id="36" w:name="political-stability-and-economic-performance"/>
+      <w:r>
+        <w:t xml:space="preserve">Political Stability and Economic Performance</w:t>
+      </w:r>
+      <w:bookmarkEnd w:id="36"/>
+    </w:p>
+    <w:p>
+      <w:pPr>
+        <w:pStyle w:val="SourceCode"/>
+      </w:pPr>
+      <w:r>
+        <w:rPr>
+          <w:rStyle w:val="NormalTok"/>
+        </w:rPr>
+        <w:t xml:space="preserve">WGIdevIneqPovDF &lt;-</w:t>
+      </w:r>
+      <w:r>
+        <w:rPr>
+          <w:rStyle w:val="StringTok"/>
+        </w:rPr>
+        <w:t xml:space="preserve"> </w:t>
+      </w:r>
+      <w:r>
+        <w:rPr>
+          <w:rStyle w:val="KeywordTok"/>
+        </w:rPr>
+        <w:t xml:space="preserve">read.csv</w:t>
+      </w:r>
+      <w:r>
+        <w:rPr>
+          <w:rStyle w:val="NormalTok"/>
+        </w:rPr>
+        <w:t xml:space="preserve">(</w:t>
+      </w:r>
+      <w:r>
+        <w:rPr>
+          <w:rStyle w:val="StringTok"/>
+        </w:rPr>
+        <w:t xml:space="preserve">"WGIdevIneqPovDF.csv"</w:t>
+      </w:r>
+      <w:r>
+        <w:rPr>
+          <w:rStyle w:val="NormalTok"/>
+        </w:rPr>
+        <w:t xml:space="preserve">)</w:t>
+      </w:r>
+      <w:r>
+        <w:br w:type="textWrapping"/>
+      </w:r>
+      <w:r>
+        <w:rPr>
+          <w:rStyle w:val="NormalTok"/>
+        </w:rPr>
+        <w:t xml:space="preserve">WGIdevIneqPovDF &lt;-</w:t>
+      </w:r>
+      <w:r>
+        <w:rPr>
+          <w:rStyle w:val="StringTok"/>
+        </w:rPr>
+        <w:t xml:space="preserve"> </w:t>
+      </w:r>
+      <w:r>
+        <w:rPr>
+          <w:rStyle w:val="KeywordTok"/>
+        </w:rPr>
+        <w:t xml:space="preserve">tbl_df</w:t>
+      </w:r>
+      <w:r>
+        <w:rPr>
+          <w:rStyle w:val="NormalTok"/>
+        </w:rPr>
+        <w:t xml:space="preserve">(WGIdevIneqPovDF)</w:t>
+      </w:r>
+    </w:p>
+    <w:p>
+      <w:pPr>
+        <w:pStyle w:val="SourceCode"/>
+      </w:pPr>
+      <w:r>
+        <w:rPr>
+          <w:rStyle w:val="CommentTok"/>
+        </w:rPr>
+        <w:t xml:space="preserve"># scaterplot of political stability and GDP annual growth average</w:t>
+      </w:r>
+      <w:r>
+        <w:br w:type="textWrapping"/>
+      </w:r>
+      <w:r>
+        <w:br w:type="textWrapping"/>
+      </w:r>
+      <w:r>
+        <w:rPr>
+          <w:rStyle w:val="KeywordTok"/>
+        </w:rPr>
+        <w:t xml:space="preserve">plot</w:t>
+      </w:r>
+      <w:r>
+        <w:rPr>
+          <w:rStyle w:val="NormalTok"/>
+        </w:rPr>
+        <w:t xml:space="preserve">(WGIdevIneqPovDF</w:t>
+      </w:r>
+      <w:r>
+        <w:rPr>
+          <w:rStyle w:val="OperatorTok"/>
+        </w:rPr>
+        <w:t xml:space="preserve">$</w:t>
+      </w:r>
+      <w:r>
+        <w:rPr>
+          <w:rStyle w:val="NormalTok"/>
+        </w:rPr>
+        <w:t xml:space="preserve">stability, WGIdevIneqPovDF</w:t>
+      </w:r>
+      <w:r>
+        <w:rPr>
+          <w:rStyle w:val="OperatorTok"/>
+        </w:rPr>
+        <w:t xml:space="preserve">$</w:t>
+      </w:r>
+      <w:r>
+        <w:rPr>
+          <w:rStyle w:val="NormalTok"/>
+        </w:rPr>
+        <w:t xml:space="preserve">GDPannualGrowthRate)</w:t>
+      </w:r>
+      <w:r>
+        <w:br w:type="textWrapping"/>
+      </w:r>
+      <w:r>
+        <w:rPr>
+          <w:rStyle w:val="KeywordTok"/>
+        </w:rPr>
+        <w:t xml:space="preserve">abline</w:t>
+      </w:r>
+      <w:r>
+        <w:rPr>
+          <w:rStyle w:val="NormalTok"/>
+        </w:rPr>
+        <w:t xml:space="preserve">(</w:t>
+      </w:r>
+      <w:r>
+        <w:rPr>
+          <w:rStyle w:val="DataTypeTok"/>
+        </w:rPr>
+        <w:t xml:space="preserve">h =</w:t>
+      </w:r>
+      <w:r>
+        <w:rPr>
+          <w:rStyle w:val="NormalTok"/>
+        </w:rPr>
+        <w:t xml:space="preserve"> </w:t>
+      </w:r>
+      <w:r>
+        <w:rPr>
+          <w:rStyle w:val="DecValTok"/>
+        </w:rPr>
+        <w:t xml:space="preserve">0</w:t>
+      </w:r>
+      <w:r>
+        <w:rPr>
+          <w:rStyle w:val="NormalTok"/>
+        </w:rPr>
+        <w:t xml:space="preserve">, </w:t>
+      </w:r>
+      <w:r>
+        <w:rPr>
+          <w:rStyle w:val="DataTypeTok"/>
+        </w:rPr>
+        <w:t xml:space="preserve">lwd =</w:t>
+      </w:r>
+      <w:r>
+        <w:rPr>
+          <w:rStyle w:val="NormalTok"/>
+        </w:rPr>
+        <w:t xml:space="preserve"> </w:t>
+      </w:r>
+      <w:r>
+        <w:rPr>
+          <w:rStyle w:val="FloatTok"/>
+        </w:rPr>
+        <w:t xml:space="preserve">1.5</w:t>
+      </w:r>
+      <w:r>
+        <w:rPr>
+          <w:rStyle w:val="NormalTok"/>
+        </w:rPr>
+        <w:t xml:space="preserve">)</w:t>
+      </w:r>
+    </w:p>
+    <w:p>
+      <w:pPr>
+        <w:pStyle w:val="FirstParagraph"/>
+      </w:pPr>
+      <w:r>
+        <w:drawing>
+          <wp:inline>
+            <wp:extent cx="4620126" cy="3696101"/>
+            <wp:effectExtent b="0" l="0" r="0" t="0"/>
+            <wp:docPr descr="" title="" id="1" name="Picture"/>
+            <a:graphic>
+              <a:graphicData uri="http://schemas.openxmlformats.org/drawingml/2006/picture">
+                <pic:pic>
+                  <pic:nvPicPr>
+                    <pic:cNvPr descr="scriptForDataAnalysis_files/figure-docx/unnamed-chunk-20-1.png" id="0" name="Picture"/>
+                    <pic:cNvPicPr>
+                      <a:picLocks noChangeArrowheads="1" noChangeAspect="1"/>
+                    </pic:cNvPicPr>
+                  </pic:nvPicPr>
+                  <pic:blipFill>
+                    <a:blip r:embed="rId37"/>
+                    <a:stretch>
+                      <a:fillRect/>
+                    </a:stretch>
+                  </pic:blipFill>
+                  <pic:spPr bwMode="auto">
+                    <a:xfrm>
+                      <a:off x="0" y="0"/>
+                      <a:ext cx="4620126" cy="3696101"/>
+                    </a:xfrm>
+                    <a:prstGeom prst="rect">
+                      <a:avLst/>
+                    </a:prstGeom>
+                    <a:noFill/>
+                    <a:ln w="9525">
+                      <a:noFill/>
+                      <a:headEnd/>
+                      <a:tailEnd/>
+                    </a:ln>
+                  </pic:spPr>
+                </pic:pic>
+              </a:graphicData>
+            </a:graphic>
+          </wp:inline>
+        </w:drawing>
+      </w:r>
+    </w:p>
+    <w:p>
+      <w:pPr>
+        <w:pStyle w:val="SourceCode"/>
+      </w:pPr>
+      <w:r>
+        <w:rPr>
+          <w:rStyle w:val="CommentTok"/>
+        </w:rPr>
+        <w:t xml:space="preserve"># scaterplot of political stability and GDP annual growth average by country using ggplot</w:t>
+      </w:r>
+      <w:r>
+        <w:br w:type="textWrapping"/>
+      </w:r>
+      <w:r>
+        <w:br w:type="textWrapping"/>
+      </w:r>
+      <w:r>
+        <w:rPr>
+          <w:rStyle w:val="NormalTok"/>
+        </w:rPr>
+        <w:t xml:space="preserve">gdpGrowth &lt;-</w:t>
+      </w:r>
+      <w:r>
+        <w:rPr>
+          <w:rStyle w:val="StringTok"/>
+        </w:rPr>
+        <w:t xml:space="preserve"> </w:t>
+      </w:r>
+      <w:r>
+        <w:rPr>
+          <w:rStyle w:val="NormalTok"/>
+        </w:rPr>
+        <w:t xml:space="preserve">WGIdevIneqPovDF </w:t>
+      </w:r>
+      <w:r>
+        <w:rPr>
+          <w:rStyle w:val="OperatorTok"/>
+        </w:rPr>
+        <w:t xml:space="preserve">%&gt;%</w:t>
+      </w:r>
+      <w:r>
+        <w:br w:type="textWrapping"/>
+      </w:r>
+      <w:r>
+        <w:rPr>
+          <w:rStyle w:val="StringTok"/>
+        </w:rPr>
+        <w:t xml:space="preserve">  </w:t>
+      </w:r>
+      <w:r>
+        <w:rPr>
+          <w:rStyle w:val="KeywordTok"/>
+        </w:rPr>
+        <w:t xml:space="preserve">group_by</w:t>
+      </w:r>
+      <w:r>
+        <w:rPr>
+          <w:rStyle w:val="NormalTok"/>
+        </w:rPr>
+        <w:t xml:space="preserve">(country, date) </w:t>
+      </w:r>
+      <w:r>
+        <w:rPr>
+          <w:rStyle w:val="OperatorTok"/>
+        </w:rPr>
+        <w:t xml:space="preserve">%&gt;%</w:t>
+      </w:r>
+      <w:r>
+        <w:br w:type="textWrapping"/>
+      </w:r>
+      <w:r>
+        <w:rPr>
+          <w:rStyle w:val="StringTok"/>
+        </w:rPr>
+        <w:t xml:space="preserve">  </w:t>
+      </w:r>
+      <w:r>
+        <w:rPr>
+          <w:rStyle w:val="KeywordTok"/>
+        </w:rPr>
+        <w:t xml:space="preserve">summarise</w:t>
+      </w:r>
+      <w:r>
+        <w:rPr>
+          <w:rStyle w:val="NormalTok"/>
+        </w:rPr>
+        <w:t xml:space="preserve">(</w:t>
+      </w:r>
+      <w:r>
+        <w:rPr>
+          <w:rStyle w:val="DataTypeTok"/>
+        </w:rPr>
+        <w:t xml:space="preserve">gdpGrowthAverage =</w:t>
+      </w:r>
+      <w:r>
+        <w:rPr>
+          <w:rStyle w:val="NormalTok"/>
+        </w:rPr>
+        <w:t xml:space="preserve"> </w:t>
+      </w:r>
+      <w:r>
+        <w:rPr>
+          <w:rStyle w:val="KeywordTok"/>
+        </w:rPr>
+        <w:t xml:space="preserve">mean</w:t>
+      </w:r>
+      <w:r>
+        <w:rPr>
+          <w:rStyle w:val="NormalTok"/>
+        </w:rPr>
+        <w:t xml:space="preserve">(GDPannualGrowthRate),</w:t>
+      </w:r>
+      <w:r>
+        <w:br w:type="textWrapping"/>
+      </w:r>
+      <w:r>
+        <w:rPr>
+          <w:rStyle w:val="NormalTok"/>
+        </w:rPr>
+        <w:t xml:space="preserve">            </w:t>
+      </w:r>
+      <w:r>
+        <w:rPr>
+          <w:rStyle w:val="DataTypeTok"/>
+        </w:rPr>
+        <w:t xml:space="preserve">stabilitAverage =</w:t>
+      </w:r>
+      <w:r>
+        <w:rPr>
+          <w:rStyle w:val="NormalTok"/>
+        </w:rPr>
+        <w:t xml:space="preserve"> </w:t>
+      </w:r>
+      <w:r>
+        <w:rPr>
+          <w:rStyle w:val="KeywordTok"/>
+        </w:rPr>
+        <w:t xml:space="preserve">mean</w:t>
+      </w:r>
+      <w:r>
+        <w:rPr>
+          <w:rStyle w:val="NormalTok"/>
+        </w:rPr>
+        <w:t xml:space="preserve">(stability))</w:t>
+      </w:r>
+      <w:r>
+        <w:br w:type="textWrapping"/>
+      </w:r>
+      <w:r>
+        <w:br w:type="textWrapping"/>
+      </w:r>
+      <w:r>
+        <w:rPr>
+          <w:rStyle w:val="KeywordTok"/>
+        </w:rPr>
+        <w:t xml:space="preserve">ggplot</w:t>
+      </w:r>
+      <w:r>
+        <w:rPr>
+          <w:rStyle w:val="NormalTok"/>
+        </w:rPr>
+        <w:t xml:space="preserve">(gdpGrowth, </w:t>
+      </w:r>
+      <w:r>
+        <w:rPr>
+          <w:rStyle w:val="KeywordTok"/>
+        </w:rPr>
+        <w:t xml:space="preserve">aes</w:t>
+      </w:r>
+      <w:r>
+        <w:rPr>
+          <w:rStyle w:val="NormalTok"/>
+        </w:rPr>
+        <w:t xml:space="preserve">(</w:t>
+      </w:r>
+      <w:r>
+        <w:rPr>
+          <w:rStyle w:val="DataTypeTok"/>
+        </w:rPr>
+        <w:t xml:space="preserve">x=</w:t>
+      </w:r>
+      <w:r>
+        <w:rPr>
+          <w:rStyle w:val="NormalTok"/>
+        </w:rPr>
+        <w:t xml:space="preserve">stabilitAverage, </w:t>
+      </w:r>
+      <w:r>
+        <w:rPr>
+          <w:rStyle w:val="DataTypeTok"/>
+        </w:rPr>
+        <w:t xml:space="preserve">y=</w:t>
+      </w:r>
+      <w:r>
+        <w:rPr>
+          <w:rStyle w:val="NormalTok"/>
+        </w:rPr>
+        <w:t xml:space="preserve">gdpGrowthAverage)) </w:t>
+      </w:r>
+      <w:r>
+        <w:rPr>
+          <w:rStyle w:val="OperatorTok"/>
+        </w:rPr>
+        <w:t xml:space="preserve">+</w:t>
+      </w:r>
+      <w:r>
+        <w:br w:type="textWrapping"/>
+      </w:r>
+      <w:r>
+        <w:rPr>
+          <w:rStyle w:val="StringTok"/>
+        </w:rPr>
+        <w:t xml:space="preserve">  </w:t>
+      </w:r>
+      <w:r>
+        <w:rPr>
+          <w:rStyle w:val="KeywordTok"/>
+        </w:rPr>
+        <w:t xml:space="preserve">geom_point</w:t>
+      </w:r>
+      <w:r>
+        <w:rPr>
+          <w:rStyle w:val="NormalTok"/>
+        </w:rPr>
+        <w:t xml:space="preserve">()</w:t>
+      </w:r>
+    </w:p>
+    <w:p>
+      <w:pPr>
+        <w:pStyle w:val="FirstParagraph"/>
+      </w:pPr>
+      <w:r>
+        <w:drawing>
+          <wp:inline>
+            <wp:extent cx="4620126" cy="3696101"/>
+            <wp:effectExtent b="0" l="0" r="0" t="0"/>
+            <wp:docPr descr="" title="" id="1" name="Picture"/>
+            <a:graphic>
+              <a:graphicData uri="http://schemas.openxmlformats.org/drawingml/2006/picture">
+                <pic:pic>
+                  <pic:nvPicPr>
+                    <pic:cNvPr descr="scriptForDataAnalysis_files/figure-docx/unnamed-chunk-21-1.png" id="0" name="Picture"/>
+                    <pic:cNvPicPr>
+                      <a:picLocks noChangeArrowheads="1" noChangeAspect="1"/>
+                    </pic:cNvPicPr>
+                  </pic:nvPicPr>
+                  <pic:blipFill>
+                    <a:blip r:embed="rId38"/>
+                    <a:stretch>
+                      <a:fillRect/>
+                    </a:stretch>
+                  </pic:blipFill>
+                  <pic:spPr bwMode="auto">
+                    <a:xfrm>
+                      <a:off x="0" y="0"/>
+                      <a:ext cx="4620126" cy="3696101"/>
+                    </a:xfrm>
+                    <a:prstGeom prst="rect">
+                      <a:avLst/>
+                    </a:prstGeom>
+                    <a:noFill/>
+                    <a:ln w="9525">
+                      <a:noFill/>
+                      <a:headEnd/>
+                      <a:tailEnd/>
+                    </a:ln>
+                  </pic:spPr>
+                </pic:pic>
+              </a:graphicData>
+            </a:graphic>
+          </wp:inline>
+        </w:drawing>
+      </w:r>
+    </w:p>
+    <w:p>
+      <w:pPr>
+        <w:pStyle w:val="SourceCode"/>
+      </w:pPr>
+      <w:r>
+        <w:rPr>
+          <w:rStyle w:val="CommentTok"/>
+        </w:rPr>
+        <w:t xml:space="preserve"># scaterplot of political stability and GNI per capita</w:t>
+      </w:r>
+      <w:r>
+        <w:br w:type="textWrapping"/>
+      </w:r>
+      <w:r>
+        <w:br w:type="textWrapping"/>
+      </w:r>
+      <w:r>
+        <w:rPr>
+          <w:rStyle w:val="KeywordTok"/>
+        </w:rPr>
+        <w:t xml:space="preserve">plot</w:t>
+      </w:r>
+      <w:r>
+        <w:rPr>
+          <w:rStyle w:val="NormalTok"/>
+        </w:rPr>
+        <w:t xml:space="preserve">(WGIdevIneqPovDF</w:t>
+      </w:r>
+      <w:r>
+        <w:rPr>
+          <w:rStyle w:val="OperatorTok"/>
+        </w:rPr>
+        <w:t xml:space="preserve">$</w:t>
+      </w:r>
+      <w:r>
+        <w:rPr>
+          <w:rStyle w:val="NormalTok"/>
+        </w:rPr>
+        <w:t xml:space="preserve">stability, WGIdevIneqPovDF</w:t>
+      </w:r>
+      <w:r>
+        <w:rPr>
+          <w:rStyle w:val="OperatorTok"/>
+        </w:rPr>
+        <w:t xml:space="preserve">$</w:t>
+      </w:r>
+      <w:r>
+        <w:rPr>
+          <w:rStyle w:val="NormalTok"/>
+        </w:rPr>
+        <w:t xml:space="preserve">GNIperCapita)</w:t>
+      </w:r>
+    </w:p>
+    <w:p>
+      <w:pPr>
+        <w:pStyle w:val="FirstParagraph"/>
+      </w:pPr>
+      <w:r>
+        <w:drawing>
+          <wp:inline>
+            <wp:extent cx="4620126" cy="3696101"/>
+            <wp:effectExtent b="0" l="0" r="0" t="0"/>
+            <wp:docPr descr="" title="" id="1" name="Picture"/>
+            <a:graphic>
+              <a:graphicData uri="http://schemas.openxmlformats.org/drawingml/2006/picture">
+                <pic:pic>
+                  <pic:nvPicPr>
+                    <pic:cNvPr descr="scriptForDataAnalysis_files/figure-docx/unnamed-chunk-22-1.png" id="0" name="Picture"/>
+                    <pic:cNvPicPr>
+                      <a:picLocks noChangeArrowheads="1" noChangeAspect="1"/>
+                    </pic:cNvPicPr>
+                  </pic:nvPicPr>
+                  <pic:blipFill>
+                    <a:blip r:embed="rId39"/>
+                    <a:stretch>
+                      <a:fillRect/>
+                    </a:stretch>
+                  </pic:blipFill>
+                  <pic:spPr bwMode="auto">
+                    <a:xfrm>
+                      <a:off x="0" y="0"/>
+                      <a:ext cx="4620126" cy="3696101"/>
+                    </a:xfrm>
+                    <a:prstGeom prst="rect">
+                      <a:avLst/>
+                    </a:prstGeom>
+                    <a:noFill/>
+                    <a:ln w="9525">
+                      <a:noFill/>
+                      <a:headEnd/>
+                      <a:tailEnd/>
+                    </a:ln>
+                  </pic:spPr>
+                </pic:pic>
+              </a:graphicData>
+            </a:graphic>
+          </wp:inline>
+        </w:drawing>
+      </w:r>
+    </w:p>
+    <w:p>
+      <w:pPr>
+        <w:pStyle w:val="SourceCode"/>
+      </w:pPr>
+      <w:r>
+        <w:rPr>
+          <w:rStyle w:val="CommentTok"/>
+        </w:rPr>
+        <w:t xml:space="preserve"># scaterplot of political stability and GNI per capita using ggplot</w:t>
+      </w:r>
+      <w:r>
+        <w:br w:type="textWrapping"/>
+      </w:r>
+      <w:r>
+        <w:br w:type="textWrapping"/>
+      </w:r>
+      <w:r>
+        <w:rPr>
+          <w:rStyle w:val="KeywordTok"/>
+        </w:rPr>
+        <w:t xml:space="preserve">ggplot</w:t>
+      </w:r>
+      <w:r>
+        <w:rPr>
+          <w:rStyle w:val="NormalTok"/>
+        </w:rPr>
+        <w:t xml:space="preserve">(WGIdevIneqPovDF, </w:t>
+      </w:r>
+      <w:r>
+        <w:rPr>
+          <w:rStyle w:val="KeywordTok"/>
+        </w:rPr>
+        <w:t xml:space="preserve">aes</w:t>
+      </w:r>
+      <w:r>
+        <w:rPr>
+          <w:rStyle w:val="NormalTok"/>
+        </w:rPr>
+        <w:t xml:space="preserve">(stability, </w:t>
+      </w:r>
+      <w:r>
+        <w:rPr>
+          <w:rStyle w:val="DataTypeTok"/>
+        </w:rPr>
+        <w:t xml:space="preserve">y =</w:t>
+      </w:r>
+      <w:r>
+        <w:rPr>
+          <w:rStyle w:val="NormalTok"/>
+        </w:rPr>
+        <w:t xml:space="preserve"> GNIperCapita)) </w:t>
+      </w:r>
+      <w:r>
+        <w:rPr>
+          <w:rStyle w:val="OperatorTok"/>
+        </w:rPr>
+        <w:t xml:space="preserve">+</w:t>
+      </w:r>
+      <w:r>
+        <w:br w:type="textWrapping"/>
+      </w:r>
+      <w:r>
+        <w:rPr>
+          <w:rStyle w:val="StringTok"/>
+        </w:rPr>
+        <w:t xml:space="preserve">  </w:t>
+      </w:r>
+      <w:r>
+        <w:rPr>
+          <w:rStyle w:val="KeywordTok"/>
+        </w:rPr>
+        <w:t xml:space="preserve">geom_point</w:t>
+      </w:r>
+      <w:r>
+        <w:rPr>
+          <w:rStyle w:val="NormalTok"/>
+        </w:rPr>
+        <w:t xml:space="preserve">() </w:t>
+      </w:r>
+      <w:r>
+        <w:rPr>
+          <w:rStyle w:val="OperatorTok"/>
+        </w:rPr>
+        <w:t xml:space="preserve">+</w:t>
+      </w:r>
+      <w:r>
+        <w:br w:type="textWrapping"/>
+      </w:r>
+      <w:r>
+        <w:rPr>
+          <w:rStyle w:val="StringTok"/>
+        </w:rPr>
+        <w:t xml:space="preserve">  </w:t>
+      </w:r>
+      <w:r>
+        <w:rPr>
+          <w:rStyle w:val="KeywordTok"/>
+        </w:rPr>
+        <w:t xml:space="preserve">geom_smooth</w:t>
+      </w:r>
+      <w:r>
+        <w:rPr>
+          <w:rStyle w:val="NormalTok"/>
+        </w:rPr>
+        <w:t xml:space="preserve">()</w:t>
+      </w:r>
+    </w:p>
+    <w:p>
+      <w:pPr>
+        <w:pStyle w:val="FirstParagraph"/>
+      </w:pPr>
+      <w:r>
+        <w:drawing>
+          <wp:inline>
+            <wp:extent cx="4620126" cy="3696101"/>
+            <wp:effectExtent b="0" l="0" r="0" t="0"/>
+            <wp:docPr descr="" title="" id="1" name="Picture"/>
+            <a:graphic>
+              <a:graphicData uri="http://schemas.openxmlformats.org/drawingml/2006/picture">
+                <pic:pic>
+                  <pic:nvPicPr>
+                    <pic:cNvPr descr="scriptForDataAnalysis_files/figure-docx/unnamed-chunk-23-1.png" id="0" name="Picture"/>
+                    <pic:cNvPicPr>
+                      <a:picLocks noChangeArrowheads="1" noChangeAspect="1"/>
+                    </pic:cNvPicPr>
+                  </pic:nvPicPr>
+                  <pic:blipFill>
+                    <a:blip r:embed="rId40"/>
+                    <a:stretch>
+                      <a:fillRect/>
+                    </a:stretch>
+                  </pic:blipFill>
+                  <pic:spPr bwMode="auto">
+                    <a:xfrm>
+                      <a:off x="0" y="0"/>
+                      <a:ext cx="4620126" cy="3696101"/>
+                    </a:xfrm>
+                    <a:prstGeom prst="rect">
+                      <a:avLst/>
+                    </a:prstGeom>
+                    <a:noFill/>
+                    <a:ln w="9525">
+                      <a:noFill/>
+                      <a:headEnd/>
+                      <a:tailEnd/>
+                    </a:ln>
+                  </pic:spPr>
+                </pic:pic>
+              </a:graphicData>
+            </a:graphic>
+          </wp:inline>
+        </w:drawing>
+      </w:r>
+    </w:p>
+    <w:p>
+      <w:pPr>
+        <w:pStyle w:val="SourceCode"/>
+      </w:pPr>
+      <w:r>
+        <w:rPr>
+          <w:rStyle w:val="CommentTok"/>
+        </w:rPr>
+        <w:t xml:space="preserve"># scaterplot of political stability and HDI</w:t>
+      </w:r>
+      <w:r>
+        <w:br w:type="textWrapping"/>
+      </w:r>
+      <w:r>
+        <w:br w:type="textWrapping"/>
+      </w:r>
+      <w:r>
+        <w:rPr>
+          <w:rStyle w:val="KeywordTok"/>
+        </w:rPr>
+        <w:t xml:space="preserve">plot</w:t>
+      </w:r>
+      <w:r>
+        <w:rPr>
+          <w:rStyle w:val="NormalTok"/>
+        </w:rPr>
+        <w:t xml:space="preserve">(WGIdevIneqPovDF</w:t>
+      </w:r>
+      <w:r>
+        <w:rPr>
+          <w:rStyle w:val="OperatorTok"/>
+        </w:rPr>
+        <w:t xml:space="preserve">$</w:t>
+      </w:r>
+      <w:r>
+        <w:rPr>
+          <w:rStyle w:val="NormalTok"/>
+        </w:rPr>
+        <w:t xml:space="preserve">stability, WGIdevIneqPovDF</w:t>
+      </w:r>
+      <w:r>
+        <w:rPr>
+          <w:rStyle w:val="OperatorTok"/>
+        </w:rPr>
+        <w:t xml:space="preserve">$</w:t>
+      </w:r>
+      <w:r>
+        <w:rPr>
+          <w:rStyle w:val="NormalTok"/>
+        </w:rPr>
+        <w:t xml:space="preserve">HDI)</w:t>
+      </w:r>
+    </w:p>
+    <w:p>
+      <w:pPr>
+        <w:pStyle w:val="FirstParagraph"/>
+      </w:pPr>
+      <w:r>
+        <w:drawing>
+          <wp:inline>
+            <wp:extent cx="4620126" cy="3696101"/>
+            <wp:effectExtent b="0" l="0" r="0" t="0"/>
+            <wp:docPr descr="" title="" id="1" name="Picture"/>
+            <a:graphic>
+              <a:graphicData uri="http://schemas.openxmlformats.org/drawingml/2006/picture">
+                <pic:pic>
+                  <pic:nvPicPr>
+                    <pic:cNvPr descr="scriptForDataAnalysis_files/figure-docx/unnamed-chunk-24-1.png" id="0" name="Picture"/>
+                    <pic:cNvPicPr>
+                      <a:picLocks noChangeArrowheads="1" noChangeAspect="1"/>
+                    </pic:cNvPicPr>
+                  </pic:nvPicPr>
+                  <pic:blipFill>
+                    <a:blip r:embed="rId41"/>
+                    <a:stretch>
+                      <a:fillRect/>
+                    </a:stretch>
+                  </pic:blipFill>
+                  <pic:spPr bwMode="auto">
+                    <a:xfrm>
+                      <a:off x="0" y="0"/>
+                      <a:ext cx="4620126" cy="3696101"/>
+                    </a:xfrm>
+                    <a:prstGeom prst="rect">
+                      <a:avLst/>
+                    </a:prstGeom>
+                    <a:noFill/>
+                    <a:ln w="9525">
+                      <a:noFill/>
+                      <a:headEnd/>
+                      <a:tailEnd/>
+                    </a:ln>
+                  </pic:spPr>
+                </pic:pic>
+              </a:graphicData>
+            </a:graphic>
+          </wp:inline>
+        </w:drawing>
+      </w:r>
+    </w:p>
+    <w:p>
+      <w:pPr>
+        <w:pStyle w:val="SourceCode"/>
+      </w:pPr>
+      <w:r>
+        <w:rPr>
+          <w:rStyle w:val="CommentTok"/>
+        </w:rPr>
+        <w:t xml:space="preserve"># scaterplot of political stability and HDI using ggplot</w:t>
+      </w:r>
+      <w:r>
+        <w:br w:type="textWrapping"/>
+      </w:r>
+      <w:r>
+        <w:br w:type="textWrapping"/>
+      </w:r>
+      <w:r>
+        <w:rPr>
+          <w:rStyle w:val="KeywordTok"/>
+        </w:rPr>
+        <w:t xml:space="preserve">ggplot</w:t>
+      </w:r>
+      <w:r>
+        <w:rPr>
+          <w:rStyle w:val="NormalTok"/>
+        </w:rPr>
+        <w:t xml:space="preserve">(WGIdevIneqPovDF, </w:t>
+      </w:r>
+      <w:r>
+        <w:rPr>
+          <w:rStyle w:val="KeywordTok"/>
+        </w:rPr>
+        <w:t xml:space="preserve">aes</w:t>
+      </w:r>
+      <w:r>
+        <w:rPr>
+          <w:rStyle w:val="NormalTok"/>
+        </w:rPr>
+        <w:t xml:space="preserve">(stability, </w:t>
+      </w:r>
+      <w:r>
+        <w:rPr>
+          <w:rStyle w:val="DataTypeTok"/>
+        </w:rPr>
+        <w:t xml:space="preserve">y =</w:t>
+      </w:r>
+      <w:r>
+        <w:rPr>
+          <w:rStyle w:val="NormalTok"/>
+        </w:rPr>
+        <w:t xml:space="preserve"> HDI)) </w:t>
+      </w:r>
+      <w:r>
+        <w:rPr>
+          <w:rStyle w:val="OperatorTok"/>
+        </w:rPr>
+        <w:t xml:space="preserve">+</w:t>
+      </w:r>
+      <w:r>
+        <w:br w:type="textWrapping"/>
+      </w:r>
+      <w:r>
+        <w:rPr>
+          <w:rStyle w:val="StringTok"/>
+        </w:rPr>
+        <w:t xml:space="preserve">  </w:t>
+      </w:r>
+      <w:r>
+        <w:rPr>
+          <w:rStyle w:val="KeywordTok"/>
+        </w:rPr>
+        <w:t xml:space="preserve">geom_point</w:t>
+      </w:r>
+      <w:r>
+        <w:rPr>
+          <w:rStyle w:val="NormalTok"/>
+        </w:rPr>
+        <w:t xml:space="preserve">() </w:t>
+      </w:r>
+      <w:r>
+        <w:rPr>
+          <w:rStyle w:val="OperatorTok"/>
+        </w:rPr>
+        <w:t xml:space="preserve">+</w:t>
+      </w:r>
+      <w:r>
+        <w:br w:type="textWrapping"/>
+      </w:r>
+      <w:r>
+        <w:rPr>
+          <w:rStyle w:val="StringTok"/>
+        </w:rPr>
+        <w:t xml:space="preserve">  </w:t>
+      </w:r>
+      <w:r>
+        <w:rPr>
+          <w:rStyle w:val="KeywordTok"/>
+        </w:rPr>
+        <w:t xml:space="preserve">geom_smooth</w:t>
+      </w:r>
+      <w:r>
+        <w:rPr>
+          <w:rStyle w:val="NormalTok"/>
+        </w:rPr>
+        <w:t xml:space="preserve">()</w:t>
+      </w:r>
+    </w:p>
+    <w:p>
+      <w:pPr>
+        <w:pStyle w:val="FirstParagraph"/>
+      </w:pPr>
+      <w:r>
+        <w:drawing>
+          <wp:inline>
+            <wp:extent cx="4620126" cy="3696101"/>
+            <wp:effectExtent b="0" l="0" r="0" t="0"/>
+            <wp:docPr descr="" title="" id="1" name="Picture"/>
+            <a:graphic>
+              <a:graphicData uri="http://schemas.openxmlformats.org/drawingml/2006/picture">
+                <pic:pic>
+                  <pic:nvPicPr>
+                    <pic:cNvPr descr="scriptForDataAnalysis_files/figure-docx/unnamed-chunk-25-1.png" id="0" name="Picture"/>
+                    <pic:cNvPicPr>
+                      <a:picLocks noChangeArrowheads="1" noChangeAspect="1"/>
+                    </pic:cNvPicPr>
+                  </pic:nvPicPr>
+                  <pic:blipFill>
+                    <a:blip r:embed="rId42"/>
                     <a:stretch>
                       <a:fillRect/>
                     </a:stretch>

</xml_diff>